<commit_message>
Moved reports Edited file of regulation rules.
</commit_message>
<xml_diff>
--- a/Weekly Tasks Folder/21.02.2016 - 27.02.2016/2016-02-22 Мазитова Л.docx
+++ b/Weekly Tasks Folder/21.02.2016 - 27.02.2016/2016-02-22 Мазитова Л.docx
@@ -6,12 +6,14 @@
       <w:pPr>
         <w:jc w:val="center"/>
         <w:rPr>
+          <w:b/>
           <w:i/>
           <w:sz w:val="28"/>
         </w:rPr>
       </w:pPr>
       <w:r>
         <w:rPr>
+          <w:b/>
           <w:i/>
           <w:sz w:val="28"/>
         </w:rPr>
@@ -53,7 +55,20 @@
         <w:rPr>
           <w:b/>
         </w:rPr>
-        <w:t>20.02.2016</w:t>
+        <w:t>2</w:t>
+      </w:r>
+      <w:r>
+        <w:rPr>
+          <w:b/>
+          <w:lang w:val="en-US"/>
+        </w:rPr>
+        <w:t>1</w:t>
+      </w:r>
+      <w:r>
+        <w:rPr>
+          <w:b/>
+        </w:rPr>
+        <w:t>.02.2016</w:t>
       </w:r>
     </w:p>
     <w:p>
@@ -73,7 +88,7 @@
         <w:rPr>
           <w:b/>
         </w:rPr>
-        <w:t>урок№1</w:t>
+        <w:t>урок№2</w:t>
       </w:r>
     </w:p>
     <w:p>
@@ -108,188 +123,76 @@
         <w:rPr>
           <w:b/>
         </w:rPr>
-        <w:t>3,5 часа</w:t>
+        <w:t>4</w:t>
+      </w:r>
+      <w:r>
+        <w:rPr>
+          <w:b/>
+        </w:rPr>
+        <w:t xml:space="preserve"> часа</w:t>
       </w:r>
     </w:p>
     <w:p>
       <w:r>
         <w:t>Результат:</w:t>
-      </w:r>
-      <w:r>
-        <w:t xml:space="preserve"> Задача выполнена не до конца. Затрачено времени больше, чем планировалось. </w:t>
-      </w:r>
-    </w:p>
-    <w:p>
-      <w:r>
-        <w:t xml:space="preserve">Изначально я неправильно создала проект, из-за чего вся последующая работа была зря. </w:t>
-      </w:r>
-      <w:r>
-        <w:rPr>
-          <w:noProof/>
-          <w:lang w:eastAsia="ru-RU"/>
-        </w:rPr>
-        <w:drawing>
-          <wp:inline distT="0" distB="0" distL="0" distR="0">
-            <wp:extent cx="5940425" cy="2390767"/>
-            <wp:effectExtent l="0" t="0" r="3175" b="0"/>
-            <wp:docPr id="1" name="Рисунок 1" descr="C:\Users\Пользователь\AppData\Local\Microsoft\Windows\INetCache\Content.Word\photo_2016-02-21_17-01-12.jpg"/>
-            <wp:cNvGraphicFramePr>
-              <a:graphicFrameLocks xmlns:a="http://schemas.openxmlformats.org/drawingml/2006/main" noChangeAspect="1"/>
-            </wp:cNvGraphicFramePr>
-            <a:graphic xmlns:a="http://schemas.openxmlformats.org/drawingml/2006/main">
-              <a:graphicData uri="http://schemas.openxmlformats.org/drawingml/2006/picture">
-                <pic:pic xmlns:pic="http://schemas.openxmlformats.org/drawingml/2006/picture">
-                  <pic:nvPicPr>
-                    <pic:cNvPr id="0" name="Picture 6" descr="C:\Users\Пользователь\AppData\Local\Microsoft\Windows\INetCache\Content.Word\photo_2016-02-21_17-01-12.jpg"/>
-                    <pic:cNvPicPr>
-                      <a:picLocks noChangeAspect="1" noChangeArrowheads="1"/>
-                    </pic:cNvPicPr>
-                  </pic:nvPicPr>
-                  <pic:blipFill>
-                    <a:blip r:embed="rId4">
-                      <a:extLst>
-                        <a:ext uri="{28A0092B-C50C-407E-A947-70E740481C1C}">
-                          <a14:useLocalDpi xmlns:a14="http://schemas.microsoft.com/office/drawing/2010/main" val="0"/>
-                        </a:ext>
-                      </a:extLst>
-                    </a:blip>
-                    <a:srcRect/>
-                    <a:stretch>
-                      <a:fillRect/>
-                    </a:stretch>
-                  </pic:blipFill>
-                  <pic:spPr bwMode="auto">
-                    <a:xfrm>
-                      <a:off x="0" y="0"/>
-                      <a:ext cx="5940425" cy="2390767"/>
-                    </a:xfrm>
-                    <a:prstGeom prst="rect">
-                      <a:avLst/>
-                    </a:prstGeom>
-                    <a:noFill/>
-                    <a:ln>
-                      <a:noFill/>
-                    </a:ln>
-                  </pic:spPr>
-                </pic:pic>
-              </a:graphicData>
-            </a:graphic>
-          </wp:inline>
-        </w:drawing>
       </w:r>
     </w:p>
     <w:p>
       <w:pPr>
-        <w:rPr>
-          <w:lang w:val="en-US"/>
+        <w:ind w:firstLine="708"/>
+        <w:rPr>
+          <w:b/>
         </w:rPr>
       </w:pPr>
+      <w:r>
+        <w:t xml:space="preserve"> </w:t>
+      </w:r>
+      <w:r>
+        <w:rPr>
+          <w:b/>
+        </w:rPr>
+        <w:t>П</w:t>
+      </w:r>
+      <w:r>
+        <w:rPr>
+          <w:b/>
+        </w:rPr>
+        <w:t xml:space="preserve">ыталась закончить урок№1. Применяла на практике Метод семян и пыталась создать миграции. Но возникало много ошибок, с которыми не удалость самостоятельно справиться. Оставить данный урок и перейти на следующий не получилось, т.к. они взаимосвязаны. В итоге, обсудив свои ошибки с Рамазаном, я решила следовать примеру, приведенному в уроках, а не на своем. </w:t>
+      </w:r>
     </w:p>
     <w:p>
-      <w:r>
-        <w:t>Далее устранив ошибки у меня получилось следующее</w:t>
-      </w:r>
-    </w:p>
-    <w:p>
-      <w:r>
-        <w:pict>
-          <v:shapetype id="_x0000_t75" coordsize="21600,21600" o:spt="75" o:preferrelative="t" path="m@4@5l@4@11@9@11@9@5xe" filled="f" stroked="f">
-            <v:stroke joinstyle="miter"/>
-            <v:formulas>
-              <v:f eqn="if lineDrawn pixelLineWidth 0"/>
-              <v:f eqn="sum @0 1 0"/>
-              <v:f eqn="sum 0 0 @1"/>
-              <v:f eqn="prod @2 1 2"/>
-              <v:f eqn="prod @3 21600 pixelWidth"/>
-              <v:f eqn="prod @3 21600 pixelHeight"/>
-              <v:f eqn="sum @0 0 1"/>
-              <v:f eqn="prod @6 1 2"/>
-              <v:f eqn="prod @7 21600 pixelWidth"/>
-              <v:f eqn="sum @8 21600 0"/>
-              <v:f eqn="prod @7 21600 pixelHeight"/>
-              <v:f eqn="sum @10 21600 0"/>
-            </v:formulas>
-            <v:path o:extrusionok="f" gradientshapeok="t" o:connecttype="rect"/>
-            <o:lock v:ext="edit" aspectratio="t"/>
-          </v:shapetype>
-          <v:shape id="_x0000_i1031" type="#_x0000_t75" style="width:467.15pt;height:262.9pt">
-            <v:imagedata r:id="rId5" o:title="Снимок1"/>
-          </v:shape>
-        </w:pict>
-      </w:r>
-      <w:r>
-        <w:t xml:space="preserve"> </w:t>
-      </w:r>
-    </w:p>
-    <w:p>
-      <w:r>
-        <w:t>Далее создавала модели данных, создала папку миграций DAL.</w:t>
-      </w:r>
-    </w:p>
-    <w:p>
-      <w:r>
-        <w:rPr>
-          <w:noProof/>
-          <w:lang w:eastAsia="ru-RU"/>
-        </w:rPr>
-        <w:lastRenderedPageBreak/>
-        <w:drawing>
-          <wp:inline distT="0" distB="0" distL="0" distR="0" wp14:anchorId="11E66DC8" wp14:editId="4D17AB30">
-            <wp:extent cx="1962150" cy="1943100"/>
-            <wp:effectExtent l="0" t="0" r="0" b="0"/>
-            <wp:docPr id="2" name="Рисунок 2"/>
-            <wp:cNvGraphicFramePr>
-              <a:graphicFrameLocks xmlns:a="http://schemas.openxmlformats.org/drawingml/2006/main" noChangeAspect="1"/>
-            </wp:cNvGraphicFramePr>
-            <a:graphic xmlns:a="http://schemas.openxmlformats.org/drawingml/2006/main">
-              <a:graphicData uri="http://schemas.openxmlformats.org/drawingml/2006/picture">
-                <pic:pic xmlns:pic="http://schemas.openxmlformats.org/drawingml/2006/picture">
-                  <pic:nvPicPr>
-                    <pic:cNvPr id="1" name=""/>
-                    <pic:cNvPicPr/>
-                  </pic:nvPicPr>
-                  <pic:blipFill>
-                    <a:blip r:embed="rId6"/>
-                    <a:stretch>
-                      <a:fillRect/>
-                    </a:stretch>
-                  </pic:blipFill>
-                  <pic:spPr>
-                    <a:xfrm>
-                      <a:off x="0" y="0"/>
-                      <a:ext cx="1962150" cy="1943100"/>
-                    </a:xfrm>
-                    <a:prstGeom prst="rect">
-                      <a:avLst/>
-                    </a:prstGeom>
-                  </pic:spPr>
-                </pic:pic>
-              </a:graphicData>
-            </a:graphic>
-          </wp:inline>
-        </w:drawing>
-      </w:r>
-    </w:p>
-    <w:p>
-      <w:r>
-        <w:t>С миграцией также возникали затруднения</w:t>
-      </w:r>
-    </w:p>
-    <w:p>
-      <w:r>
-        <w:pict>
-          <v:shape id="_x0000_i1032" type="#_x0000_t75" style="width:468pt;height:293pt">
-            <v:imagedata r:id="rId7" o:title="Снимок2"/>
-          </v:shape>
-        </w:pict>
-      </w:r>
-    </w:p>
-    <w:p>
-      <w:r>
-        <w:t>Ознакомилась с методом семян.</w:t>
-      </w:r>
+      <w:pPr>
+        <w:ind w:firstLine="708"/>
+        <w:rPr>
+          <w:b/>
+        </w:rPr>
+      </w:pPr>
       <w:bookmarkStart w:id="0" w:name="_GoBack"/>
       <w:bookmarkEnd w:id="0"/>
+      <w:r>
+        <w:rPr>
+          <w:b/>
+        </w:rPr>
+        <w:t xml:space="preserve">Ошибки </w:t>
+      </w:r>
+      <w:r>
+        <w:rPr>
+          <w:b/>
+        </w:rPr>
+        <w:t>заключались в том, что я не</w:t>
+      </w:r>
+      <w:r>
+        <w:rPr>
+          <w:b/>
+        </w:rPr>
+        <w:t xml:space="preserve">правильно создавала </w:t>
+      </w:r>
+      <w:r>
+        <w:rPr>
+          <w:b/>
+        </w:rPr>
+        <w:t>файл класса, из-за чего и не получилось создать миграцию.</w:t>
+      </w:r>
     </w:p>
     <w:sectPr>
       <w:pgSz w:w="11906" w:h="16838"/>

</xml_diff>